<commit_message>
Start the write of docker-compose application
</commit_message>
<xml_diff>
--- a/escrita/projeto-de-pesquisa/v1-projeto-de-pesquisa.docx
+++ b/escrita/projeto-de-pesquisa/v1-projeto-de-pesquisa.docx
@@ -2661,7 +2661,13 @@
         <w:t>O objetivo geral deste trabalho é propor uma metodologia voltada para o agrupamento de cidades próximas às bacias hidrográficas atingidas por desastres ambientais, buscando assim melhorar a alocação de recursos financeiros utilizados na recuperação dessas áreas afetadas</w:t>
       </w:r>
       <w:r>
-        <w:t xml:space="preserve">, fornecendo assim suporte ao processo de tomada de decisão pelos responsáveis. Além disso, espera-se a construção de uma ferramenta que possa utilizar dados públicos e privados para a realização das etapas da metodologia via uma </w:t>
+        <w:t xml:space="preserve">, fornecendo assim suporte ao processo de tomada de decisão pelos responsáveis. Além disso, espera-se a construção de uma ferramenta que possa utilizar dados públicos e privados para a realização das etapas da metodologia </w:t>
+      </w:r>
+      <w:r>
+        <w:t xml:space="preserve">proposta </w:t>
+      </w:r>
+      <w:r>
+        <w:t xml:space="preserve">via uma </w:t>
       </w:r>
       <w:r>
         <w:rPr>
@@ -2723,7 +2729,37 @@
         </w:numPr>
       </w:pPr>
       <w:r>
-        <w:t>Projetar e implementar um Sistema de Informação Geográfica (SIG), assim como toda a arquitetura necessária para sua execução.</w:t>
+        <w:t>Aplicar os algoritmos de clusterização identificados em um conjunto de dados obtidos de fontes distintas.</w:t>
+      </w:r>
+    </w:p>
+    <w:p>
+      <w:pPr>
+        <w:pStyle w:val="PargrafodaLista"/>
+        <w:numPr>
+          <w:ilvl w:val="0"/>
+          <w:numId w:val="30"/>
+        </w:numPr>
+      </w:pPr>
+      <w:r>
+        <w:t xml:space="preserve">Avaliar os agrupamentos formados </w:t>
+      </w:r>
+      <w:r>
+        <w:t>resultantes da aplicação dos algoritmos de clusterização, identificando o padrão entre eles.</w:t>
+      </w:r>
+    </w:p>
+    <w:p>
+      <w:pPr>
+        <w:pStyle w:val="PargrafodaLista"/>
+        <w:numPr>
+          <w:ilvl w:val="0"/>
+          <w:numId w:val="30"/>
+        </w:numPr>
+      </w:pPr>
+      <w:r>
+        <w:t>Projetar e implementar um Sistema de Informação Geográfica (SIG), assim como toda a arquitetura necessária para sua execução</w:t>
+      </w:r>
+      <w:r>
+        <w:t>, que possa reproduzir a metodologia validada.</w:t>
       </w:r>
     </w:p>
     <w:p>
@@ -2750,6 +2786,303 @@
         <w:t>METODOLOGIA</w:t>
       </w:r>
       <w:bookmarkEnd w:id="22"/>
+    </w:p>
+    <w:p>
+      <w:pPr>
+        <w:ind w:firstLine="720"/>
+      </w:pPr>
+      <w:r>
+        <w:t>A metodologia adotada nesse trabalho pode ser vista na Figura a seguir. Nela, ilustra-se as principais etapas adotadas, assim como os seus produtos gerados.</w:t>
+      </w:r>
+    </w:p>
+    <w:p>
+      <w:pPr>
+        <w:keepNext/>
+        <w:jc w:val="center"/>
+      </w:pPr>
+      <w:r>
+        <w:rPr>
+          <w:noProof/>
+        </w:rPr>
+        <w:lastRenderedPageBreak/>
+        <w:drawing>
+          <wp:inline distT="0" distB="0" distL="0" distR="0" wp14:anchorId="5DE25289" wp14:editId="4E85477B">
+            <wp:extent cx="2636520" cy="5676265"/>
+            <wp:effectExtent l="0" t="0" r="0" b="635"/>
+            <wp:docPr id="1" name="Imagem 1"/>
+            <wp:cNvGraphicFramePr>
+              <a:graphicFrameLocks xmlns:a="http://schemas.openxmlformats.org/drawingml/2006/main" noChangeAspect="1"/>
+            </wp:cNvGraphicFramePr>
+            <a:graphic xmlns:a="http://schemas.openxmlformats.org/drawingml/2006/main">
+              <a:graphicData uri="http://schemas.openxmlformats.org/drawingml/2006/picture">
+                <pic:pic xmlns:pic="http://schemas.openxmlformats.org/drawingml/2006/picture">
+                  <pic:nvPicPr>
+                    <pic:cNvPr id="1" name="Imagem 1"/>
+                    <pic:cNvPicPr/>
+                  </pic:nvPicPr>
+                  <pic:blipFill>
+                    <a:blip r:embed="rId11" cstate="print">
+                      <a:extLst>
+                        <a:ext uri="{28A0092B-C50C-407E-A947-70E740481C1C}">
+                          <a14:useLocalDpi xmlns:a14="http://schemas.microsoft.com/office/drawing/2010/main" val="0"/>
+                        </a:ext>
+                      </a:extLst>
+                    </a:blip>
+                    <a:stretch>
+                      <a:fillRect/>
+                    </a:stretch>
+                  </pic:blipFill>
+                  <pic:spPr>
+                    <a:xfrm>
+                      <a:off x="0" y="0"/>
+                      <a:ext cx="2644438" cy="5693312"/>
+                    </a:xfrm>
+                    <a:prstGeom prst="rect">
+                      <a:avLst/>
+                    </a:prstGeom>
+                  </pic:spPr>
+                </pic:pic>
+              </a:graphicData>
+            </a:graphic>
+          </wp:inline>
+        </w:drawing>
+      </w:r>
+    </w:p>
+    <w:p>
+      <w:pPr>
+        <w:pStyle w:val="Legenda"/>
+        <w:jc w:val="center"/>
+      </w:pPr>
+      <w:r>
+        <w:t xml:space="preserve">Figura </w:t>
+      </w:r>
+      <w:fldSimple w:instr=" SEQ Figura \* ARABIC ">
+        <w:r>
+          <w:rPr>
+            <w:noProof/>
+          </w:rPr>
+          <w:t>1</w:t>
+        </w:r>
+      </w:fldSimple>
+      <w:r>
+        <w:t xml:space="preserve">. </w:t>
+      </w:r>
+      <w:r>
+        <w:t>Visão geral da metodologia do trabalho</w:t>
+      </w:r>
+    </w:p>
+    <w:p>
+      <w:pPr>
+        <w:jc w:val="center"/>
+      </w:pPr>
+    </w:p>
+    <w:p>
+      <w:pPr>
+        <w:ind w:firstLine="708"/>
+      </w:pPr>
+      <w:r>
+        <w:t xml:space="preserve">Na primeira etapa, é realizado a coleta de dados. A fim de serem utilizados dados de diversas fontes, é realizado uma busca por dados de caracteristicas socioeconômicas e ambientais, buscando assim a pluralidade da informação levantada. Para o exemplo </w:t>
+      </w:r>
+      <w:r>
+        <w:t xml:space="preserve">inicial </w:t>
+      </w:r>
+      <w:r>
+        <w:t xml:space="preserve">proposto, utilizou-se dados do Instituto Brasileiro de Geografia e Estatística (IBGE) e do Cadastro Ambiental Rural (CAR). </w:t>
+      </w:r>
+    </w:p>
+    <w:p>
+      <w:pPr>
+        <w:ind w:firstLine="708"/>
+      </w:pPr>
+      <w:r>
+        <w:t xml:space="preserve">Já na segunda etapa, as principais </w:t>
+      </w:r>
+      <w:r>
+        <w:rPr>
+          <w:i/>
+          <w:iCs/>
+        </w:rPr>
+        <w:t>features</w:t>
+      </w:r>
+      <w:r>
+        <w:t xml:space="preserve"> de interesse </w:t>
+      </w:r>
+      <w:r>
+        <w:t>devem ser</w:t>
+      </w:r>
+      <w:r>
+        <w:t xml:space="preserve"> escolhidas pelo usuário. Essa etapa pode contar ainda com a ajuda de um usuário especialista, o qual saberá definir quais são as informações mais relevantes a serem consideradas dado o problema. Caso haja dados privados, esses podem ser também utilizados pelo usuário. Para a terceira etapa, ocorre</w:t>
+      </w:r>
+      <w:r>
+        <w:t>rá</w:t>
+      </w:r>
+      <w:r>
+        <w:t xml:space="preserve"> o tratamento dos dados. Os dados categóricos </w:t>
+      </w:r>
+      <w:r>
+        <w:t>devem ser</w:t>
+      </w:r>
+      <w:r>
+        <w:t xml:space="preserve"> convertidos </w:t>
+      </w:r>
+      <w:r>
+        <w:t>em</w:t>
+      </w:r>
+      <w:r>
+        <w:t xml:space="preserve"> dados numéricos e os dados numéricos </w:t>
+      </w:r>
+      <w:r>
+        <w:t>devem ser</w:t>
+      </w:r>
+      <w:r>
+        <w:t xml:space="preserve"> adequados conforme o algoritmo de clusterização a ser utilizado. Dessa etapa, é obtido como resultado a matriz de dados a ser utilizado com</w:t>
+      </w:r>
+      <w:r>
+        <w:t>o</w:t>
+      </w:r>
+      <w:r>
+        <w:t xml:space="preserve"> a fonte de dados para o algoritmo. Na quarta etapa, </w:t>
+      </w:r>
+      <w:r>
+        <w:t>irá ser</w:t>
+      </w:r>
+      <w:r>
+        <w:t xml:space="preserve"> utilizado uma técnica de análise de componentes multivariadas. Essa etapa é importante para a metodologia adotada pois possiblita que a matriz multidimensional de dados seja convertida para uma matriz </w:t>
+      </w:r>
+      <w:r>
+        <w:lastRenderedPageBreak/>
+        <w:t xml:space="preserve">bidimensional, possibilitando assim a plotagem dos dados em um gráfico de dispersão bidimensional, por exemplo. Nesse caso, escolheu-se </w:t>
+      </w:r>
+      <w:r>
+        <w:t xml:space="preserve">para um exemplo inicial </w:t>
+      </w:r>
+      <w:r>
+        <w:t xml:space="preserve">o </w:t>
+      </w:r>
+      <w:r>
+        <w:rPr>
+          <w:i/>
+          <w:iCs/>
+        </w:rPr>
+        <w:t xml:space="preserve">Principal Component Analysis </w:t>
+      </w:r>
+      <w:r>
+        <w:t xml:space="preserve">(PCA) como algoritmo para redução da dimensionalidade. </w:t>
+      </w:r>
+    </w:p>
+    <w:p>
+      <w:pPr>
+        <w:ind w:firstLine="708"/>
+      </w:pPr>
+      <w:r>
+        <w:t>Na quinta etapa é realizada a escolha e aplicação de um algoritmo de clusterização, além da determinação do centroide de cada agrupamento formado. Para o exemplo</w:t>
+      </w:r>
+      <w:r>
+        <w:t xml:space="preserve"> inicial proposto</w:t>
+      </w:r>
+      <w:r>
+        <w:t xml:space="preserve">, foi escolhido o algoritmo </w:t>
+      </w:r>
+      <w:r>
+        <w:rPr>
+          <w:i/>
+          <w:iCs/>
+        </w:rPr>
+        <w:t>Kmeans</w:t>
+      </w:r>
+      <w:r>
+        <w:rPr>
+          <w:i/>
+          <w:iCs/>
+        </w:rPr>
+        <w:t>,</w:t>
+      </w:r>
+      <w:r>
+        <w:t xml:space="preserve"> por ser um algoritmo clássico e bem visto na literatura. Por escolher essa técnica, foi necessário a adoção também de um método para a escolha ideal do número de agrupamentos K. Para isso, usou-se o </w:t>
+      </w:r>
+      <w:r>
+        <w:rPr>
+          <w:i/>
+          <w:iCs/>
+        </w:rPr>
+        <w:t>Silhouette Score</w:t>
+      </w:r>
+      <w:r>
+        <w:t>.</w:t>
+      </w:r>
+    </w:p>
+    <w:p>
+      <w:pPr>
+        <w:ind w:firstLine="708"/>
+      </w:pPr>
+      <w:r>
+        <w:t xml:space="preserve">Na sexta etapa, após a geração de todos os agrupamentos e a determinação de seus centroides, ocorre a plotagem dos dados em um gráfico. Dessa forma, os </w:t>
+      </w:r>
+      <w:r>
+        <w:rPr>
+          <w:i/>
+          <w:iCs/>
+        </w:rPr>
+        <w:t>clusters</w:t>
+      </w:r>
+      <w:r>
+        <w:t xml:space="preserve"> formados podem ser vistos, assim como a distância </w:t>
+      </w:r>
+      <w:r>
+        <w:rPr>
+          <w:i/>
+          <w:iCs/>
+        </w:rPr>
+        <w:t>inter-clusters</w:t>
+      </w:r>
+      <w:r>
+        <w:t xml:space="preserve"> e </w:t>
+      </w:r>
+      <w:r>
+        <w:rPr>
+          <w:i/>
+          <w:iCs/>
+        </w:rPr>
+        <w:t>intra-clusters</w:t>
+      </w:r>
+      <w:r>
+        <w:t xml:space="preserve">. Na etapa seguinte, é definido o ponto </w:t>
+      </w:r>
+      <w:r>
+        <w:rPr>
+          <w:i/>
+          <w:iCs/>
+        </w:rPr>
+        <w:t>intra-cluster</w:t>
+      </w:r>
+      <w:r>
+        <w:t xml:space="preserve"> mais próximo do centroide determinado. Dessa forma, esse ponto é o elemento mais indicado para ser um representante do agrupamento, ou seja, um elemento que possuirá as propriedades mais caracteristicas do conjunto a que pertence. Por fim é realizado a análise dos resultados obtidos. Dessa forma, para cada agrupamento formado, ocorre a análise das </w:t>
+      </w:r>
+      <w:r>
+        <w:rPr>
+          <w:i/>
+          <w:iCs/>
+        </w:rPr>
+        <w:t xml:space="preserve">features </w:t>
+      </w:r>
+      <w:r>
+        <w:t xml:space="preserve">por meio do cálculo da média e mediana, e a plotagem desses valores em um </w:t>
+      </w:r>
+      <w:r>
+        <w:rPr>
+          <w:i/>
+          <w:iCs/>
+        </w:rPr>
+        <w:t>heatmap</w:t>
+      </w:r>
+      <w:r>
+        <w:t xml:space="preserve"> para visualização geral dos dados. Assim, é possível identificar os principais atributos que levaram os dados àquele agrupamento e a consequente sugestão de priorização da alocação dos recursos disponíveis nesses mesmos atributos, buscando assim potencializar a recuperação da área atingida pelos desastres.</w:t>
+      </w:r>
+    </w:p>
+    <w:p>
+      <w:pPr>
+        <w:ind w:left="720"/>
+      </w:pPr>
     </w:p>
     <w:p>
       <w:pPr>
@@ -2906,10 +3239,10 @@
       <w:bookmarkEnd w:id="31"/>
     </w:p>
     <w:sectPr>
-      <w:headerReference w:type="default" r:id="rId11"/>
-      <w:footerReference w:type="default" r:id="rId12"/>
-      <w:headerReference w:type="first" r:id="rId13"/>
-      <w:footerReference w:type="first" r:id="rId14"/>
+      <w:headerReference w:type="default" r:id="rId12"/>
+      <w:footerReference w:type="default" r:id="rId13"/>
+      <w:headerReference w:type="first" r:id="rId14"/>
+      <w:footerReference w:type="first" r:id="rId15"/>
       <w:pgSz w:w="11906" w:h="16838"/>
       <w:pgMar w:top="1701" w:right="1134" w:bottom="1134" w:left="1701" w:header="851" w:footer="567" w:gutter="0"/>
       <w:cols w:space="720"/>

</xml_diff>

<commit_message>
Updated the first article write
</commit_message>
<xml_diff>
--- a/escrita/projeto-de-pesquisa/v1-projeto-de-pesquisa.docx
+++ b/escrita/projeto-de-pesquisa/v1-projeto-de-pesquisa.docx
@@ -3101,10 +3101,7 @@
         <w:t>três</w:t>
       </w:r>
       <w:r>
-        <w:t xml:space="preserve"> tópicos, sendo eles: </w:t>
-      </w:r>
-      <w:r>
-        <w:t>Sistemas de Informação Geográfica (SIG), Algoritmo</w:t>
+        <w:t xml:space="preserve"> tópicos, sendo eles: Sistemas de Informação Geográfica (SIG), Algoritmo</w:t>
       </w:r>
       <w:r>
         <w:t>s</w:t>
@@ -3164,6 +3161,58 @@
     </w:p>
     <w:p>
       <w:pPr>
+        <w:jc w:val="center"/>
+      </w:pPr>
+      <w:r>
+        <w:rPr>
+          <w:noProof/>
+        </w:rPr>
+        <w:drawing>
+          <wp:inline distT="0" distB="0" distL="0" distR="0" wp14:anchorId="503FEDD2" wp14:editId="341E565C">
+            <wp:extent cx="3733800" cy="2337176"/>
+            <wp:effectExtent l="0" t="0" r="0" b="6350"/>
+            <wp:docPr id="2" name="Imagem 2"/>
+            <wp:cNvGraphicFramePr>
+              <a:graphicFrameLocks xmlns:a="http://schemas.openxmlformats.org/drawingml/2006/main" noChangeAspect="1"/>
+            </wp:cNvGraphicFramePr>
+            <a:graphic xmlns:a="http://schemas.openxmlformats.org/drawingml/2006/main">
+              <a:graphicData uri="http://schemas.openxmlformats.org/drawingml/2006/picture">
+                <pic:pic xmlns:pic="http://schemas.openxmlformats.org/drawingml/2006/picture">
+                  <pic:nvPicPr>
+                    <pic:cNvPr id="2" name="Imagem 2"/>
+                    <pic:cNvPicPr/>
+                  </pic:nvPicPr>
+                  <pic:blipFill>
+                    <a:blip r:embed="rId11">
+                      <a:extLst>
+                        <a:ext uri="{28A0092B-C50C-407E-A947-70E740481C1C}">
+                          <a14:useLocalDpi xmlns:a14="http://schemas.microsoft.com/office/drawing/2010/main" val="0"/>
+                        </a:ext>
+                      </a:extLst>
+                    </a:blip>
+                    <a:stretch>
+                      <a:fillRect/>
+                    </a:stretch>
+                  </pic:blipFill>
+                  <pic:spPr>
+                    <a:xfrm>
+                      <a:off x="0" y="0"/>
+                      <a:ext cx="3744983" cy="2344176"/>
+                    </a:xfrm>
+                    <a:prstGeom prst="rect">
+                      <a:avLst/>
+                    </a:prstGeom>
+                  </pic:spPr>
+                </pic:pic>
+              </a:graphicData>
+            </a:graphic>
+          </wp:inline>
+        </w:drawing>
+      </w:r>
+    </w:p>
+    <w:p/>
+    <w:p>
+      <w:pPr>
         <w:pStyle w:val="PargrafodaLista"/>
         <w:numPr>
           <w:ilvl w:val="0"/>
@@ -3376,7 +3425,6 @@
         <w:rPr>
           <w:noProof/>
         </w:rPr>
-        <w:lastRenderedPageBreak/>
         <w:drawing>
           <wp:inline distT="0" distB="0" distL="0" distR="0" wp14:anchorId="5DE25289" wp14:editId="4E85477B">
             <wp:extent cx="2636520" cy="5676265"/>
@@ -3393,7 +3441,7 @@
                     <pic:cNvPicPr/>
                   </pic:nvPicPr>
                   <pic:blipFill>
-                    <a:blip r:embed="rId11" cstate="print">
+                    <a:blip r:embed="rId12" cstate="print">
                       <a:extLst>
                         <a:ext uri="{28A0092B-C50C-407E-A947-70E740481C1C}">
                           <a14:useLocalDpi xmlns:a14="http://schemas.microsoft.com/office/drawing/2010/main" val="0"/>
@@ -3428,27 +3476,14 @@
       <w:r>
         <w:t xml:space="preserve">Figura </w:t>
       </w:r>
-      <w:r>
-        <w:fldChar w:fldCharType="begin"/>
-      </w:r>
-      <w:r>
-        <w:instrText xml:space="preserve"> SEQ Figura \* ARABIC </w:instrText>
-      </w:r>
-      <w:r>
-        <w:fldChar w:fldCharType="separate"/>
-      </w:r>
-      <w:r>
-        <w:rPr>
-          <w:noProof/>
-        </w:rPr>
-        <w:t>1</w:t>
-      </w:r>
-      <w:r>
-        <w:rPr>
-          <w:noProof/>
-        </w:rPr>
-        <w:fldChar w:fldCharType="end"/>
-      </w:r>
+      <w:fldSimple w:instr=" SEQ Figura \* ARABIC ">
+        <w:r>
+          <w:rPr>
+            <w:noProof/>
+          </w:rPr>
+          <w:t>1</w:t>
+        </w:r>
+      </w:fldSimple>
       <w:r>
         <w:t xml:space="preserve">. </w:t>
       </w:r>
@@ -3496,7 +3531,11 @@
         <w:t>devem ser</w:t>
       </w:r>
       <w:r>
-        <w:t xml:space="preserve"> escolhidas pelo usuário. Essa etapa pode contar ainda com a ajuda de um usuário especialista, o qual saberá definir quais são as informações mais relevantes a serem consideradas dado o problema. Caso haja dados privados, esses podem ser também utilizados pelo usuário. Para a terceira etapa, ocorre</w:t>
+        <w:t xml:space="preserve"> escolhidas pelo usuário. Essa etapa pode contar ainda com a ajuda de um usuário especialista, o qual saberá definir quais são as informações mais relevantes a serem consideradas dado o problema. Caso </w:t>
+      </w:r>
+      <w:r>
+        <w:lastRenderedPageBreak/>
+        <w:t>haja dados privados, esses podem ser também utilizados pelo usuário. Para a terceira etapa, ocorre</w:t>
       </w:r>
       <w:r>
         <w:t>rá</w:t>
@@ -3532,11 +3571,7 @@
         <w:t>irá ser</w:t>
       </w:r>
       <w:r>
-        <w:t xml:space="preserve"> utilizado uma técnica de análise de componentes multivariadas. Essa etapa é importante para a metodologia adotada pois possiblita que a matriz multidimensional de dados seja convertida para uma matriz </w:t>
-      </w:r>
-      <w:r>
-        <w:lastRenderedPageBreak/>
-        <w:t xml:space="preserve">bidimensional, possibilitando assim a plotagem dos dados em um gráfico de dispersão bidimensional, por exemplo. Nesse caso, escolheu-se </w:t>
+        <w:t xml:space="preserve"> utilizado uma técnica de análise de componentes multivariadas. Essa etapa é importante para a metodologia adotada pois possiblita que a matriz multidimensional de dados seja convertida para uma matriz bidimensional, possibilitando assim a plotagem dos dados em um gráfico de dispersão bidimensional, por exemplo. Nesse caso, escolheu-se </w:t>
       </w:r>
       <w:r>
         <w:t xml:space="preserve">para um exemplo inicial </w:t>
@@ -3831,12 +3866,16 @@
       </w:r>
       <w:bookmarkEnd w:id="47"/>
     </w:p>
-    <w:p/>
+    <w:p>
+      <w:r>
+        <w:t>CÂMARA, Gilberto.; MEDEIROS, José S. de. Princípios Básicos em Geoprocessamento. In: ASSAD, E. D., SANO, E. E. Sistema de informações geográficas: aplicações na agricultura. 2. ed. Brasília, Embrapa–SPI; Embrapa–CPAC, 2003. p. 3-11</w:t>
+      </w:r>
+    </w:p>
     <w:sectPr>
-      <w:headerReference w:type="default" r:id="rId12"/>
-      <w:footerReference w:type="default" r:id="rId13"/>
-      <w:headerReference w:type="first" r:id="rId14"/>
-      <w:footerReference w:type="first" r:id="rId15"/>
+      <w:headerReference w:type="default" r:id="rId13"/>
+      <w:footerReference w:type="default" r:id="rId14"/>
+      <w:headerReference w:type="first" r:id="rId15"/>
+      <w:footerReference w:type="first" r:id="rId16"/>
       <w:pgSz w:w="11906" w:h="16838"/>
       <w:pgMar w:top="1701" w:right="1134" w:bottom="1134" w:left="1701" w:header="851" w:footer="567" w:gutter="0"/>
       <w:cols w:space="720"/>

</xml_diff>